<commit_message>
feat: update resume skills
</commit_message>
<xml_diff>
--- a/resources/resume.docx
+++ b/resources/resume.docx
@@ -805,31 +805,7 @@
     </w:p>
     <w:p>
       <w:r>
-        <w:t>i</w:t>
-      </w:r>
-      <w:r>
-        <w:t xml:space="preserve">18next, </w:t>
-      </w:r>
-      <w:r>
-        <w:t xml:space="preserve">MUI, Next.js, React, </w:t>
-      </w:r>
-      <w:r>
-        <w:t xml:space="preserve">React Hook Form, React Router, </w:t>
-      </w:r>
-      <w:r>
-        <w:t xml:space="preserve">SEO, </w:t>
-      </w:r>
-      <w:r>
-        <w:t xml:space="preserve">TanStack Query, TypeScript, Zod, Zustand, Pinia, Quasar, </w:t>
-      </w:r>
-      <w:r>
-        <w:t>Redux,</w:t>
-      </w:r>
-      <w:r>
-        <w:t xml:space="preserve"> </w:t>
-      </w:r>
-      <w:r>
-        <w:t>SCSS, Vue, Vuetify, Vuex, SWR, Tailwind CSS</w:t>
+        <w:t>i18next, MUI, Next.js, Pinia, Quasar, React, React Hook Form, React Router, Redux, SCSS, SEO, SWR, Tailwind CSS, TanStack Query, TypeScript, Vue, Vuetify, Vuex, Web Vitals, Zod, Zustand</w:t>
       </w:r>
     </w:p>
     <w:p>
@@ -842,16 +818,13 @@
     </w:p>
     <w:p>
       <w:r>
-        <w:t>Backends For Frontends</w:t>
-      </w:r>
-      <w:r>
-        <w:t>,</w:t>
-      </w:r>
-      <w:r>
-        <w:t xml:space="preserve"> </w:t>
-      </w:r>
-      <w:r>
-        <w:t>ASP.NET Web API 2, Express, Prisma, CASL, class-validator, NestJS, Spring Boot, TypeORM, Firebase</w:t>
+        <w:t xml:space="preserve">ASP.NET Web API 2, Backends </w:t>
+      </w:r>
+      <w:r>
+        <w:t>for</w:t>
+      </w:r>
+      <w:r>
+        <w:t xml:space="preserve"> Frontends, Express, Firebase, JWT, NestJS, Prisma ORM, Spring Boot, TypeORM</w:t>
       </w:r>
     </w:p>
     <w:p>
@@ -877,9 +850,6 @@
     </w:p>
     <w:p>
       <w:r>
-        <w:t xml:space="preserve">MySQL, </w:t>
-      </w:r>
-      <w:r>
         <w:t xml:space="preserve">Disaster Recovery, High Availability, </w:t>
       </w:r>
       <w:r>
@@ -892,19 +862,7 @@
         <w:t xml:space="preserve"> </w:t>
       </w:r>
       <w:r>
-        <w:t xml:space="preserve">Sybase ASE, </w:t>
-      </w:r>
-      <w:r>
-        <w:t xml:space="preserve">Oracle </w:t>
-      </w:r>
-      <w:r>
-        <w:t>DB</w:t>
-      </w:r>
-      <w:r>
-        <w:t>, MongoDB</w:t>
-      </w:r>
-      <w:r>
-        <w:t>, PostgreSQL</w:t>
+        <w:t>MySQL, PostgreSQL</w:t>
       </w:r>
     </w:p>
     <w:p>
@@ -917,84 +875,7 @@
     </w:p>
     <w:p>
       <w:r>
-        <w:t xml:space="preserve">Delphix, GitHub Actions, </w:t>
-      </w:r>
-      <w:r>
-        <w:t xml:space="preserve">Argo CD, </w:t>
-      </w:r>
-      <w:r>
-        <w:t xml:space="preserve">Azure Front Door, </w:t>
-      </w:r>
-      <w:r>
-        <w:t>Bitbucket Pipelines,</w:t>
-      </w:r>
-      <w:r>
-        <w:t xml:space="preserve"> </w:t>
-      </w:r>
-      <w:r>
-        <w:t>Docker</w:t>
-      </w:r>
-      <w:r>
-        <w:t xml:space="preserve">, </w:t>
-      </w:r>
-      <w:r>
-        <w:t xml:space="preserve">IBM </w:t>
-      </w:r>
-      <w:r>
-        <w:t>DevOps</w:t>
-      </w:r>
-      <w:r>
-        <w:t xml:space="preserve"> (</w:t>
-      </w:r>
-      <w:r>
-        <w:t>Deploy</w:t>
-      </w:r>
-      <w:r>
-        <w:t>, Release)</w:t>
-      </w:r>
-      <w:r>
-        <w:t xml:space="preserve">, </w:t>
-      </w:r>
-      <w:r>
-        <w:t xml:space="preserve">Jenkins, </w:t>
-      </w:r>
-      <w:r>
-        <w:t>AWS</w:t>
-      </w:r>
-      <w:r>
-        <w:t xml:space="preserve"> </w:t>
-      </w:r>
-      <w:r>
-        <w:t>(</w:t>
-      </w:r>
-      <w:r>
-        <w:t>CloudFront,</w:t>
-      </w:r>
-      <w:r>
-        <w:t xml:space="preserve"> </w:t>
-      </w:r>
-      <w:r>
-        <w:t>ECR,</w:t>
-      </w:r>
-      <w:r>
-        <w:t xml:space="preserve"> </w:t>
-      </w:r>
-      <w:r>
-        <w:t>S3</w:t>
-      </w:r>
-      <w:r>
-        <w:t>)</w:t>
-      </w:r>
-      <w:r>
-        <w:t xml:space="preserve">, </w:t>
-      </w:r>
-      <w:proofErr w:type="spellStart"/>
-      <w:r>
-        <w:t>JFrog</w:t>
-      </w:r>
-      <w:proofErr w:type="spellEnd"/>
-      <w:r>
-        <w:t xml:space="preserve"> Artifactory, OpenShift</w:t>
+        <w:t>AWS (CloudFront, ECR, S3), Argo CD, Azure Front Door, Bitbucket Pipelines, Docker, GitHub Actions, IBM DevOps (Deploy, Release), Jenkins</w:t>
       </w:r>
     </w:p>
     <w:p>
@@ -1007,7 +888,23 @@
     </w:p>
     <w:p>
       <w:r>
-        <w:t>Dynatrace, Grafana Loki, Oracle Enterprise Manager, Sentry</w:t>
+        <w:t>Dynatrace, Sentry</w:t>
+      </w:r>
+    </w:p>
+    <w:p>
+      <w:pPr>
+        <w:pStyle w:val="Heading2"/>
+      </w:pPr>
+      <w:r>
+        <w:t>Mobile</w:t>
+      </w:r>
+    </w:p>
+    <w:p>
+      <w:r>
+        <w:t xml:space="preserve">Deep Link, </w:t>
+      </w:r>
+      <w:r>
+        <w:t>Universal Link &amp; App Link</w:t>
       </w:r>
     </w:p>
     <w:p>
@@ -4960,6 +4857,7 @@
   <w:style w:type="character" w:default="1" w:styleId="DefaultParagraphFont">
     <w:name w:val="Default Paragraph Font"/>
     <w:uiPriority w:val="1"/>
+    <w:semiHidden/>
     <w:unhideWhenUsed/>
   </w:style>
   <w:style w:type="table" w:default="1" w:styleId="TableNormal">

</xml_diff>

<commit_message>
feat: rename email to `me@mwskwong.com`
</commit_message>
<xml_diff>
--- a/resources/resume.docx
+++ b/resources/resume.docx
@@ -23,6 +23,9 @@
     <w:p>
       <w:pPr>
         <w:jc w:val="center"/>
+        <w:rPr>
+          <w:color w:val="60646C"/>
+        </w:rPr>
         <w:sectPr>
           <w:type w:val="continuous"/>
           <w:pgSz w:w="11906" w:h="16838"/>
@@ -35,55 +38,76 @@
         <w:r>
           <w:rPr>
             <w:rStyle w:val="Hyperlink"/>
-            <w:color w:val="1C2024"/>
+            <w:color w:val="60646C"/>
           </w:rPr>
           <w:t>+852 6095 4241</w:t>
         </w:r>
       </w:hyperlink>
       <w:r>
+        <w:rPr>
+          <w:color w:val="60646C"/>
+        </w:rPr>
         <w:t xml:space="preserve"> </w:t>
       </w:r>
       <w:r>
+        <w:rPr>
+          <w:color w:val="60646C"/>
+        </w:rPr>
         <w:t>·</w:t>
       </w:r>
       <w:r>
+        <w:rPr>
+          <w:color w:val="60646C"/>
+        </w:rPr>
         <w:t xml:space="preserve"> </w:t>
       </w:r>
       <w:hyperlink r:id="rId9" w:history="1">
         <w:r>
           <w:rPr>
             <w:rStyle w:val="Hyperlink"/>
-            <w:color w:val="1C2024"/>
+            <w:color w:val="60646C"/>
           </w:rPr>
-          <w:t>contact@mwskwong.com</w:t>
+          <w:t>me@mwskwong.com</w:t>
         </w:r>
       </w:hyperlink>
       <w:r>
+        <w:rPr>
+          <w:color w:val="60646C"/>
+        </w:rPr>
         <w:t xml:space="preserve"> </w:t>
       </w:r>
       <w:r>
+        <w:rPr>
+          <w:color w:val="60646C"/>
+        </w:rPr>
         <w:t>·</w:t>
       </w:r>
       <w:r>
+        <w:rPr>
+          <w:color w:val="60646C"/>
+        </w:rPr>
         <w:t xml:space="preserve"> </w:t>
       </w:r>
       <w:hyperlink r:id="rId10" w:history="1">
         <w:r>
           <w:rPr>
             <w:rStyle w:val="Hyperlink"/>
-            <w:color w:val="1C2024"/>
+            <w:color w:val="60646C"/>
           </w:rPr>
           <w:t>mwskwong.com</w:t>
         </w:r>
       </w:hyperlink>
       <w:r>
+        <w:rPr>
+          <w:color w:val="60646C"/>
+        </w:rPr>
         <w:t xml:space="preserve"> · </w:t>
       </w:r>
       <w:hyperlink r:id="rId11" w:history="1">
         <w:r>
           <w:rPr>
             <w:rStyle w:val="Hyperlink"/>
-            <w:color w:val="1C2024"/>
+            <w:color w:val="60646C"/>
           </w:rPr>
           <w:t>in/</w:t>
         </w:r>
@@ -91,7 +115,7 @@
         <w:r>
           <w:rPr>
             <w:rStyle w:val="Hyperlink"/>
-            <w:color w:val="1C2024"/>
+            <w:color w:val="60646C"/>
           </w:rPr>
           <w:t>mwskwong</w:t>
         </w:r>
@@ -137,18 +161,35 @@
       </w:hyperlink>
       <w:r>
         <w:tab/>
+      </w:r>
+      <w:r>
+        <w:rPr>
+          <w:color w:val="60646C"/>
+        </w:rPr>
         <w:t>0</w:t>
       </w:r>
       <w:r>
+        <w:rPr>
+          <w:color w:val="60646C"/>
+        </w:rPr>
         <w:t>5</w:t>
       </w:r>
       <w:r>
+        <w:rPr>
+          <w:color w:val="60646C"/>
+        </w:rPr>
         <w:t>/202</w:t>
       </w:r>
       <w:r>
+        <w:rPr>
+          <w:color w:val="60646C"/>
+        </w:rPr>
         <w:t>4</w:t>
       </w:r>
       <w:r>
+        <w:rPr>
+          <w:color w:val="60646C"/>
+        </w:rPr>
         <w:t xml:space="preserve"> – Present</w:t>
       </w:r>
     </w:p>
@@ -243,18 +284,33 @@
         <w:tab/>
       </w:r>
       <w:r>
+        <w:rPr>
+          <w:color w:val="60646C"/>
+        </w:rPr>
         <w:t>09/</w:t>
       </w:r>
       <w:r>
+        <w:rPr>
+          <w:color w:val="60646C"/>
+        </w:rPr>
         <w:t>2</w:t>
       </w:r>
       <w:r>
+        <w:rPr>
+          <w:color w:val="60646C"/>
+        </w:rPr>
         <w:t>0</w:t>
       </w:r>
       <w:r>
+        <w:rPr>
+          <w:color w:val="60646C"/>
+        </w:rPr>
         <w:t xml:space="preserve">23 – </w:t>
       </w:r>
       <w:r>
+        <w:rPr>
+          <w:color w:val="60646C"/>
+        </w:rPr>
         <w:t>05/2024</w:t>
       </w:r>
       <w:r>
@@ -447,15 +503,27 @@
         <w:tab/>
       </w:r>
       <w:r>
+        <w:rPr>
+          <w:color w:val="60646C"/>
+        </w:rPr>
         <w:t>10/</w:t>
       </w:r>
       <w:r>
+        <w:rPr>
+          <w:color w:val="60646C"/>
+        </w:rPr>
         <w:t xml:space="preserve">2022 – </w:t>
       </w:r>
       <w:r>
+        <w:rPr>
+          <w:color w:val="60646C"/>
+        </w:rPr>
         <w:t>09/</w:t>
       </w:r>
       <w:r>
+        <w:rPr>
+          <w:color w:val="60646C"/>
+        </w:rPr>
         <w:t>2023</w:t>
       </w:r>
     </w:p>
@@ -610,18 +678,33 @@
         <w:tab/>
       </w:r>
       <w:r>
+        <w:rPr>
+          <w:color w:val="60646C"/>
+        </w:rPr>
         <w:t xml:space="preserve">08/2021 </w:t>
       </w:r>
       <w:r>
+        <w:rPr>
+          <w:color w:val="60646C"/>
+        </w:rPr>
         <w:t xml:space="preserve">– </w:t>
       </w:r>
       <w:r>
+        <w:rPr>
+          <w:color w:val="60646C"/>
+        </w:rPr>
         <w:t>09</w:t>
       </w:r>
       <w:r>
+        <w:rPr>
+          <w:color w:val="60646C"/>
+        </w:rPr>
         <w:t>/</w:t>
       </w:r>
       <w:r>
+        <w:rPr>
+          <w:color w:val="60646C"/>
+        </w:rPr>
         <w:t>2022</w:t>
       </w:r>
     </w:p>
@@ -641,15 +724,27 @@
         <w:tab/>
       </w:r>
       <w:r>
+        <w:rPr>
+          <w:color w:val="60646C"/>
+        </w:rPr>
         <w:t>07/</w:t>
       </w:r>
       <w:r>
+        <w:rPr>
+          <w:color w:val="60646C"/>
+        </w:rPr>
         <w:t xml:space="preserve">2019 – </w:t>
       </w:r>
       <w:r>
+        <w:rPr>
+          <w:color w:val="60646C"/>
+        </w:rPr>
         <w:t>08/</w:t>
       </w:r>
       <w:r>
+        <w:rPr>
+          <w:color w:val="60646C"/>
+        </w:rPr>
         <w:t>2021</w:t>
       </w:r>
     </w:p>
@@ -962,12 +1057,21 @@
         <w:t xml:space="preserve"> · </w:t>
       </w:r>
       <w:r>
+        <w:rPr>
+          <w:color w:val="60646C"/>
+        </w:rPr>
         <w:t>08/</w:t>
       </w:r>
       <w:r>
+        <w:rPr>
+          <w:color w:val="60646C"/>
+        </w:rPr>
         <w:t xml:space="preserve">2022 – </w:t>
       </w:r>
       <w:r>
+        <w:rPr>
+          <w:color w:val="60646C"/>
+        </w:rPr>
         <w:t>07/2024</w:t>
       </w:r>
     </w:p>
@@ -1029,15 +1133,27 @@
         <w:t xml:space="preserve"> · </w:t>
       </w:r>
       <w:r>
+        <w:rPr>
+          <w:color w:val="60646C"/>
+        </w:rPr>
         <w:t>09/</w:t>
       </w:r>
       <w:r>
+        <w:rPr>
+          <w:color w:val="60646C"/>
+        </w:rPr>
         <w:t xml:space="preserve">2015 – </w:t>
       </w:r>
       <w:r>
+        <w:rPr>
+          <w:color w:val="60646C"/>
+        </w:rPr>
         <w:t>12/</w:t>
       </w:r>
       <w:r>
+        <w:rPr>
+          <w:color w:val="60646C"/>
+        </w:rPr>
         <w:t>2019</w:t>
       </w:r>
     </w:p>
@@ -1159,7 +1275,7 @@
         <v:path o:extrusionok="f" gradientshapeok="t" o:connecttype="rect"/>
         <o:lock v:ext="edit" aspectratio="t"/>
       </v:shapetype>
-      <v:shape id="_x0000_i1026" type="#_x0000_t75" alt="Marker with solid fill" style="width:6.8pt;height:14.25pt;visibility:visible" o:gfxdata="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" o:bullet="t">
+      <v:shape id="_x0000_i1026" type="#_x0000_t75" alt="Marker with solid fill" style="width:6.75pt;height:14.25pt;visibility:visible" o:gfxdata="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" o:bullet="t">
         <v:imagedata r:id="rId1" o:title="" croptop="-4981f" cropbottom="-4981f" cropleft="-28512f" cropright="-28512f"/>
       </v:shape>
     </w:pict>
@@ -1173,7 +1289,7 @@
   </w:numPicBullet>
   <w:numPicBullet w:numPicBulletId="2">
     <w:pict>
-      <v:shape id="_x0000_i1028" type="#_x0000_t75" style="width:14.25pt;height:12.25pt;visibility:visible" o:gfxdata="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" o:bullet="t">
+      <v:shape id="_x0000_i1028" type="#_x0000_t75" style="width:14.25pt;height:12pt;visibility:visible" o:gfxdata="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" o:bullet="t">
         <v:imagedata r:id="rId3" o:title="" cropbottom="-2357f" cropleft="-7919f" cropright="-5188f"/>
       </v:shape>
     </w:pict>
@@ -1187,70 +1303,70 @@
   </w:numPicBullet>
   <w:numPicBullet w:numPicBulletId="4">
     <w:pict>
-      <v:shape id="_x0000_i1030" type="#_x0000_t75" style="width:9.5pt;height:11.55pt;visibility:visible" o:gfxdata="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" o:bullet="t">
+      <v:shape id="_x0000_i1030" type="#_x0000_t75" style="width:9.75pt;height:11.25pt;visibility:visible" o:gfxdata="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" o:bullet="t">
         <v:imagedata r:id="rId5" o:title="" cropleft="-6805f" cropright="-5014f"/>
       </v:shape>
     </w:pict>
   </w:numPicBullet>
   <w:numPicBullet w:numPicBulletId="5">
     <w:pict>
-      <v:shape id="_x0000_i1031" type="#_x0000_t75" style="width:8.15pt;height:11.55pt;visibility:visible" o:gfxdata="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" o:bullet="t">
+      <v:shape id="_x0000_i1031" type="#_x0000_t75" style="width:8.25pt;height:11.25pt;visibility:visible" o:gfxdata="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" o:bullet="t">
         <v:imagedata r:id="rId6" o:title="" cropleft="-11660f" cropright="-9650f"/>
       </v:shape>
     </w:pict>
   </w:numPicBullet>
   <w:numPicBullet w:numPicBulletId="6">
     <w:pict>
-      <v:shape id="_x0000_i1032" type="#_x0000_t75" style="width:11.55pt;height:10.2pt;visibility:visible" o:gfxdata="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" o:bullet="t">
+      <v:shape id="_x0000_i1032" type="#_x0000_t75" style="width:11.25pt;height:10.5pt;visibility:visible" o:gfxdata="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" o:bullet="t">
         <v:imagedata r:id="rId7" o:title="" croptop="-3260f" cropbottom="-1631f"/>
       </v:shape>
     </w:pict>
   </w:numPicBullet>
   <w:numPicBullet w:numPicBulletId="7">
     <w:pict>
-      <v:shape id="_x0000_i1033" type="#_x0000_t75" style="width:11.55pt;height:11.55pt;visibility:visible" o:gfxdata="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" o:bullet="t">
+      <v:shape id="_x0000_i1033" type="#_x0000_t75" style="width:11.25pt;height:11.25pt;visibility:visible" o:gfxdata="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" o:bullet="t">
         <v:imagedata r:id="rId8" o:title=""/>
       </v:shape>
     </w:pict>
   </w:numPicBullet>
   <w:numPicBullet w:numPicBulletId="8">
     <w:pict>
-      <v:shape id="_x0000_i1034" type="#_x0000_t75" style="width:8.15pt;height:11.55pt;visibility:visible" o:gfxdata="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" o:bullet="t">
+      <v:shape id="_x0000_i1034" type="#_x0000_t75" style="width:8.25pt;height:11.25pt;visibility:visible" o:gfxdata="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" o:bullet="t">
         <v:imagedata r:id="rId9" o:title="" cropleft="-11660f" cropright="-9650f"/>
       </v:shape>
     </w:pict>
   </w:numPicBullet>
   <w:numPicBullet w:numPicBulletId="9">
     <w:pict>
-      <v:shape id="_x0000_i1035" type="#_x0000_t75" alt="Website" style="width:9.5pt;height:9.5pt;visibility:visible" o:gfxdata="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" o:bullet="t">
+      <v:shape id="_x0000_i1035" type="#_x0000_t75" alt="Website" style="width:9.75pt;height:9.75pt;visibility:visible" o:gfxdata="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" o:bullet="t">
         <v:imagedata r:id="rId10" o:title=""/>
       </v:shape>
     </w:pict>
   </w:numPicBullet>
   <w:numPicBullet w:numPicBulletId="10">
     <w:pict>
-      <v:shape id="_x0000_i1036" type="#_x0000_t75" style="width:10.2pt;height:10.2pt;visibility:visible" o:gfxdata="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" o:bullet="t">
+      <v:shape id="_x0000_i1036" type="#_x0000_t75" style="width:10.5pt;height:10.5pt;visibility:visible" o:gfxdata="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" o:bullet="t">
         <v:imagedata r:id="rId11" o:title=""/>
       </v:shape>
     </w:pict>
   </w:numPicBullet>
   <w:numPicBullet w:numPicBulletId="11">
     <w:pict>
-      <v:shape id="_x0000_i1037" type="#_x0000_t75" alt="Email" style="width:9.5pt;height:9.5pt;visibility:visible" o:gfxdata="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" o:bullet="t">
+      <v:shape id="_x0000_i1037" type="#_x0000_t75" alt="Email" style="width:9.75pt;height:9.75pt;visibility:visible" o:gfxdata="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" o:bullet="t">
         <v:imagedata r:id="rId12" o:title="" croptop="-3601f" cropbottom="-2881f"/>
       </v:shape>
     </w:pict>
   </w:numPicBullet>
   <w:numPicBullet w:numPicBulletId="12">
     <w:pict>
-      <v:shape id="_x0000_i1038" type="#_x0000_t75" alt="Phone number" style="width:6.8pt;height:9.5pt;visibility:visible" o:gfxdata="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" o:bullet="t">
+      <v:shape id="_x0000_i1038" type="#_x0000_t75" alt="Phone number" style="width:6.75pt;height:9.75pt;visibility:visible" o:gfxdata="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" o:bullet="t">
         <v:imagedata r:id="rId13" o:title="" cropleft="-8086f" cropright="-11490f"/>
       </v:shape>
     </w:pict>
   </w:numPicBullet>
   <w:numPicBullet w:numPicBulletId="13">
     <w:pict>
-      <v:shape id="_x0000_i1039" type="#_x0000_t75" alt="Personal website" style="width:9.5pt;height:9.5pt;visibility:visible" o:gfxdata="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" o:bullet="t">
+      <v:shape id="_x0000_i1039" type="#_x0000_t75" alt="Personal website" style="width:9.75pt;height:9.75pt;visibility:visible" o:gfxdata="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" o:bullet="t">
         <v:imagedata r:id="rId14" o:title=""/>
       </v:shape>
     </w:pict>

</xml_diff>